<commit_message>
FCT: Amitié (40%, redue à déclencheur)
</commit_message>
<xml_diff>
--- a/SussyKart_Partie2_secours/...TP2_partie2/4204D5_tp2_partie2.docx
+++ b/SussyKart_Partie2_secours/...TP2_partie2/4204D5_tp2_partie2.docx
@@ -128,7 +128,7 @@
           <v:shape id="_x0000_i1025" type="#_x0000_t75" style="width:498pt;height:239.25pt" o:ole="">
             <v:imagedata r:id="rId8" o:title=""/>
           </v:shape>
-          <o:OLEObject Type="Embed" ProgID="Visio.Drawing.15" ShapeID="_x0000_i1025" DrawAspect="Content" ObjectID="_1745943976" r:id="rId9"/>
+          <o:OLEObject Type="Embed" ProgID="Visio.Drawing.15" ShapeID="_x0000_i1025" DrawAspect="Content" ObjectID="_1745948983" r:id="rId9"/>
         </w:object>
       </w:r>
     </w:p>
@@ -2454,8 +2454,14 @@
           <w:numId w:val="16"/>
         </w:numPr>
         <w:spacing w:after="0" w:line="240" w:lineRule="auto"/>
-      </w:pPr>
-      <w:r>
+        <w:rPr>
+          <w:highlight w:val="green"/>
+        </w:rPr>
+      </w:pPr>
+      <w:r>
+        <w:rPr>
+          <w:highlight w:val="green"/>
+        </w:rPr>
         <w:t>Ajoutez une table dans la BD qui représente une amitié à sens unique.</w:t>
       </w:r>
     </w:p>
@@ -2467,16 +2473,28 @@
           <w:numId w:val="16"/>
         </w:numPr>
         <w:spacing w:after="0" w:line="240" w:lineRule="auto"/>
-      </w:pPr>
-      <w:r>
+        <w:rPr>
+          <w:highlight w:val="green"/>
+        </w:rPr>
+      </w:pPr>
+      <w:r>
+        <w:rPr>
+          <w:highlight w:val="green"/>
+        </w:rPr>
         <w:t xml:space="preserve">Votre table aura, au minimum, deux colonnes qui sont des FK associées à </w:t>
       </w:r>
       <w:proofErr w:type="spellStart"/>
       <w:r>
+        <w:rPr>
+          <w:highlight w:val="green"/>
+        </w:rPr>
         <w:t>UtilisateurID</w:t>
       </w:r>
       <w:proofErr w:type="spellEnd"/>
       <w:r>
+        <w:rPr>
+          <w:highlight w:val="green"/>
+        </w:rPr>
         <w:t>. (Une colonne représente l’utilisateur qui a ajouté l’ami dans sa liste et l’autre colonne représente l’utilisateur qui a été ajouté par le premier)</w:t>
       </w:r>
     </w:p>
@@ -2488,8 +2506,14 @@
           <w:numId w:val="16"/>
         </w:numPr>
         <w:spacing w:after="0" w:line="240" w:lineRule="auto"/>
-      </w:pPr>
-      <w:r>
+        <w:rPr>
+          <w:highlight w:val="green"/>
+        </w:rPr>
+      </w:pPr>
+      <w:r>
+        <w:rPr>
+          <w:highlight w:val="green"/>
+        </w:rPr>
         <w:t>Comme ces deux FK font référence à la même PK et génèrent un cycle, les deux contraintes FK devront être créées avec délicatesse.</w:t>
       </w:r>
     </w:p>
@@ -2501,8 +2525,14 @@
           <w:numId w:val="16"/>
         </w:numPr>
         <w:spacing w:after="0" w:line="240" w:lineRule="auto"/>
-      </w:pPr>
-      <w:r>
+        <w:rPr>
+          <w:highlight w:val="green"/>
+        </w:rPr>
+      </w:pPr>
+      <w:r>
+        <w:rPr>
+          <w:highlight w:val="green"/>
+        </w:rPr>
         <w:t>Une contrainte doit empêcher d’ajouter le même ami deux fois dans sa liste d’amis.</w:t>
       </w:r>
     </w:p>
@@ -2514,14 +2544,26 @@
           <w:numId w:val="16"/>
         </w:numPr>
         <w:spacing w:after="0" w:line="240" w:lineRule="auto"/>
-      </w:pPr>
-      <w:r>
+        <w:rPr>
+          <w:highlight w:val="green"/>
+        </w:rPr>
+      </w:pPr>
+      <w:r>
+        <w:rPr>
+          <w:highlight w:val="green"/>
+        </w:rPr>
         <w:t xml:space="preserve">Créez un déclencheur qui est activé lorsqu’on tente de supprimer un (ou des) utilisateur(s). Ce déclencheur </w:t>
       </w:r>
       <w:r>
+        <w:rPr>
+          <w:highlight w:val="green"/>
+        </w:rPr>
         <w:t xml:space="preserve">permet de ... </w:t>
       </w:r>
       <w:r>
+        <w:rPr>
+          <w:highlight w:val="green"/>
+        </w:rPr>
         <w:t>:</w:t>
       </w:r>
     </w:p>
@@ -2533,20 +2575,38 @@
           <w:numId w:val="16"/>
         </w:numPr>
         <w:spacing w:after="0" w:line="240" w:lineRule="auto"/>
-      </w:pPr>
-      <w:r>
+        <w:rPr>
+          <w:highlight w:val="green"/>
+        </w:rPr>
+      </w:pPr>
+      <w:r>
+        <w:rPr>
+          <w:highlight w:val="green"/>
+        </w:rPr>
         <w:t xml:space="preserve">Au lieu de </w:t>
       </w:r>
       <w:r>
+        <w:rPr>
+          <w:highlight w:val="green"/>
+        </w:rPr>
         <w:t xml:space="preserve">vraiment </w:t>
       </w:r>
       <w:r>
+        <w:rPr>
+          <w:highlight w:val="green"/>
+        </w:rPr>
         <w:t xml:space="preserve">supprimer les utilisateurs, </w:t>
       </w:r>
       <w:r>
+        <w:rPr>
+          <w:highlight w:val="green"/>
+        </w:rPr>
         <w:t>faire</w:t>
       </w:r>
       <w:r>
+        <w:rPr>
+          <w:highlight w:val="green"/>
+        </w:rPr>
         <w:t xml:space="preserve"> un </w:t>
       </w:r>
       <w:r>
@@ -2554,6 +2614,7 @@
           <w:i/>
           <w:iCs/>
           <w:color w:val="FF0000"/>
+          <w:highlight w:val="green"/>
         </w:rPr>
         <w:t xml:space="preserve">soft </w:t>
       </w:r>
@@ -2563,17 +2624,22 @@
           <w:i/>
           <w:iCs/>
           <w:color w:val="FF0000"/>
+          <w:highlight w:val="green"/>
         </w:rPr>
         <w:t>delete</w:t>
       </w:r>
       <w:proofErr w:type="spellEnd"/>
       <w:r>
+        <w:rPr>
+          <w:highlight w:val="green"/>
+        </w:rPr>
         <w:t xml:space="preserve"> grâce à une </w:t>
       </w:r>
       <w:r>
         <w:rPr>
           <w:i/>
           <w:iCs/>
+          <w:highlight w:val="green"/>
         </w:rPr>
         <w:t xml:space="preserve">colonne </w:t>
       </w:r>
@@ -2581,10 +2647,14 @@
         <w:rPr>
           <w:i/>
           <w:iCs/>
+          <w:highlight w:val="green"/>
         </w:rPr>
         <w:t>stratégique</w:t>
       </w:r>
       <w:r>
+        <w:rPr>
+          <w:highlight w:val="green"/>
+        </w:rPr>
         <w:t xml:space="preserve"> qui existe déjà dans la table Utilisateur.</w:t>
       </w:r>
     </w:p>
@@ -2596,26 +2666,50 @@
           <w:numId w:val="16"/>
         </w:numPr>
         <w:spacing w:after="0" w:line="240" w:lineRule="auto"/>
-      </w:pPr>
-      <w:r>
+        <w:rPr>
+          <w:highlight w:val="green"/>
+        </w:rPr>
+      </w:pPr>
+      <w:r>
+        <w:rPr>
+          <w:highlight w:val="green"/>
+        </w:rPr>
         <w:t>Supprime</w:t>
       </w:r>
       <w:r>
+        <w:rPr>
+          <w:highlight w:val="green"/>
+        </w:rPr>
         <w:t>r</w:t>
       </w:r>
       <w:r>
+        <w:rPr>
+          <w:highlight w:val="green"/>
+        </w:rPr>
         <w:t xml:space="preserve"> toutes amitiés qui concernent les utilisateurs </w:t>
       </w:r>
       <w:r>
+        <w:rPr>
+          <w:highlight w:val="green"/>
+        </w:rPr>
         <w:t>« </w:t>
       </w:r>
       <w:r>
+        <w:rPr>
+          <w:highlight w:val="green"/>
+        </w:rPr>
         <w:t>supprimés</w:t>
       </w:r>
       <w:r>
+        <w:rPr>
+          <w:highlight w:val="green"/>
+        </w:rPr>
         <w:t> »</w:t>
       </w:r>
       <w:r>
+        <w:rPr>
+          <w:highlight w:val="green"/>
+        </w:rPr>
         <w:t>.</w:t>
       </w:r>
     </w:p>
@@ -2627,14 +2721,26 @@
           <w:numId w:val="16"/>
         </w:numPr>
         <w:spacing w:after="0" w:line="240" w:lineRule="auto"/>
-      </w:pPr>
-      <w:r>
+        <w:rPr>
+          <w:highlight w:val="green"/>
+        </w:rPr>
+      </w:pPr>
+      <w:r>
+        <w:rPr>
+          <w:highlight w:val="green"/>
+        </w:rPr>
         <w:t>Supprime</w:t>
       </w:r>
       <w:r>
+        <w:rPr>
+          <w:highlight w:val="green"/>
+        </w:rPr>
         <w:t>r</w:t>
       </w:r>
       <w:r>
+        <w:rPr>
+          <w:highlight w:val="green"/>
+        </w:rPr>
         <w:t xml:space="preserve"> l’avatar de l’utilisateur s’il en avait un.</w:t>
       </w:r>
     </w:p>
@@ -2646,11 +2752,20 @@
           <w:numId w:val="16"/>
         </w:numPr>
         <w:spacing w:after="0" w:line="240" w:lineRule="auto"/>
-      </w:pPr>
-      <w:r>
+        <w:rPr>
+          <w:highlight w:val="yellow"/>
+        </w:rPr>
+      </w:pPr>
+      <w:r>
+        <w:rPr>
+          <w:highlight w:val="yellow"/>
+        </w:rPr>
         <w:t>G</w:t>
       </w:r>
       <w:r>
+        <w:rPr>
+          <w:highlight w:val="yellow"/>
+        </w:rPr>
         <w:t>érer les suppressions simples et les suppressions multiples d’utilisateurs. (Au cas où une action permettrait de supprimer plusieurs comptes)</w:t>
       </w:r>
     </w:p>
@@ -2661,8 +2776,14 @@
           <w:ilvl w:val="1"/>
           <w:numId w:val="16"/>
         </w:numPr>
-      </w:pPr>
-      <w:r>
+        <w:rPr>
+          <w:highlight w:val="green"/>
+        </w:rPr>
+      </w:pPr>
+      <w:r>
+        <w:rPr>
+          <w:highlight w:val="green"/>
+        </w:rPr>
         <w:t>Notez que les participations de l'utilisateur sont bel et bien conservées.</w:t>
       </w:r>
     </w:p>
@@ -2673,8 +2794,14 @@
           <w:ilvl w:val="1"/>
           <w:numId w:val="16"/>
         </w:numPr>
-      </w:pPr>
-      <w:r>
+        <w:rPr>
+          <w:highlight w:val="yellow"/>
+        </w:rPr>
+      </w:pPr>
+      <w:r>
+        <w:rPr>
+          <w:highlight w:val="yellow"/>
+        </w:rPr>
         <w:t xml:space="preserve">Notez qu'on ne doit pas être capable d'ajouter un utilisateur supprimé dans sa liste d'amis. </w:t>
       </w:r>
     </w:p>
@@ -2685,8 +2812,14 @@
           <w:ilvl w:val="1"/>
           <w:numId w:val="16"/>
         </w:numPr>
-      </w:pPr>
-      <w:r>
+        <w:rPr>
+          <w:highlight w:val="green"/>
+        </w:rPr>
+      </w:pPr>
+      <w:r>
+        <w:rPr>
+          <w:highlight w:val="green"/>
+        </w:rPr>
         <w:t>Il se peut que vous ayez à supprimer un déclencheur existant...</w:t>
       </w:r>
     </w:p>

</xml_diff>